<commit_message>
fixed hyperlink in footnotes
</commit_message>
<xml_diff>
--- a/examples/out_document.docx
+++ b/examples/out_document.docx
@@ -303,17 +303,7 @@
         <w:rPr>
           <w:rStyle w:val="CodeStyle"/>
         </w:rPr>
-      </w:r>
-      <w:r>
-        <w:rPr>
-          <w:rStyle w:val="CodeStyle"/>
-        </w:rPr>
         <w:t>i</w:t>
-      </w:r>
-      <w:r>
-        <w:rPr>
-          <w:rStyle w:val="CodeStyle"/>
-        </w:rPr>
       </w:r>
     </w:p>
     <w:p>
@@ -837,8 +827,8 @@
       </w:r>
       <w:r>
         <w:rPr/>
-        <w:bookmarkStart w:id="13417" w:name="bookmark1"/>
-        <w:bookmarkEnd w:id="13417" w:name="bookmark1"/>
+        <w:bookmarkStart w:id="27376" w:name="bookmark1"/>
+        <w:bookmarkEnd w:id="27376" w:name="bookmark1"/>
       </w:r>
     </w:p>
     <w:p>
@@ -917,16 +907,6 @@
           <w:t>link to a bookmark</w:t>
         </w:r>
       </w:hyperlink>
-      <w:r>
-        <w:rPr>
-          <w:lang w:val="en-US"/>
-        </w:rPr>
-      </w:r>
-      <w:r>
-        <w:rPr>
-          <w:lang w:val="en-US"/>
-        </w:rPr>
-      </w:r>
     </w:p>
     <w:p>
       <w:pPr>
@@ -1161,21 +1141,8 @@
       </w:r>
       <w:r>
         <w:rPr>
-          <w:lang w:val="en-US"/>
-        </w:rPr>
-      </w:r>
-      <w:hyperlink r:id="rId14">
-        <w:r>
-          <w:rPr>
-            <w:rStyle w:val="Hyperlink"/>
-            <w:u w:val="single"/>
-          </w:rPr>
-          <w:t>https://www.google.com/</w:t>
-        </w:r>
-      </w:hyperlink>
-      <w:r>
-        <w:rPr>
           <w:rStyle w:val="FootnoteReference"/>
+          <w:lang w:val="en-US"/>
         </w:rPr>
         <w:footnoteReference w:id="3"/>
       </w:r>
@@ -1183,10 +1150,6 @@
         <w:rPr>
           <w:lang w:val="en-US"/>
         </w:rPr>
-      </w:r>
-      <w:r>
-        <w:rPr/>
-        <w:t>] definition.</w:t>
       </w:r>
     </w:p>
     <w:p>
@@ -1360,9 +1323,15 @@
         </w:rPr>
         <w:footnoteRef/>
       </w:r>
-      <w:r>
-        <w:t xml:space="preserve"> www.google.com/</w:t>
-      </w:r>
+      <w:hyperlink r:id="rId14">
+        <w:r>
+          <w:rPr>
+            <w:rStyle w:val="Hyperlink"/>
+            <w:u w:val="single"/>
+          </w:rPr>
+          <w:t xml:space="preserve"> https://www.google.com/</w:t>
+        </w:r>
+      </w:hyperlink>
     </w:p>
   </w:footnote>
 </w:footnotes>

</xml_diff>

<commit_message>
fixed style for multiline footnotes
</commit_message>
<xml_diff>
--- a/examples/out_document.docx
+++ b/examples/out_document.docx
@@ -1234,38 +1234,7 @@
       </w:r>
       <w:r>
         <w:rPr/>
-        <w:drawing>
-          <wp:inline xmlns:pic="http://schemas.openxmlformats.org/drawingml/2006/picture">
-            <wp:extent cx="6188400" cy="6188400"/>
-            <wp:docPr id="1" name="Picture 1"/>
-            <wp:cNvGraphicFramePr>
-              <a:graphicFrameLocks noChangeAspect="1"/>
-            </wp:cNvGraphicFramePr>
-            <a:graphic>
-              <a:graphicData uri="http://schemas.openxmlformats.org/drawingml/2006/picture">
-                <pic:pic>
-                  <pic:nvPicPr>
-                    <pic:cNvPr id="0" name="image.png"/>
-                    <pic:cNvPicPr/>
-                  </pic:nvPicPr>
-                  <pic:blipFill>
-                    <a:blip r:embed="rId13"/>
-                    <a:stretch>
-                      <a:fillRect/>
-                    </a:stretch>
-                  </pic:blipFill>
-                  <pic:spPr>
-                    <a:xfrm>
-                      <a:off x="0" y="0"/>
-                      <a:ext cx="6188400" cy="6188400"/>
-                    </a:xfrm>
-                    <a:prstGeom prst="rect"/>
-                  </pic:spPr>
-                </pic:pic>
-              </a:graphicData>
-            </a:graphic>
-          </wp:inline>
-        </w:drawing>
+        <w:t>Minion</w:t>
       </w:r>
       <w:r/>
     </w:p>
@@ -1360,7 +1329,7 @@
       </w:r>
       <w:r>
         <w:rPr>
-          <w:rStyle w:val="FootnoteReference"/>
+          <w:rStyle w:val="804"/>
         </w:rPr>
         <w:footnoteReference w:id="1"/>
       </w:r>
@@ -1397,7 +1366,7 @@
       </w:r>
       <w:r>
         <w:rPr>
-          <w:rStyle w:val="FootnoteReference"/>
+          <w:rStyle w:val="804"/>
         </w:rPr>
         <w:footnoteReference w:id="2"/>
       </w:r>
@@ -1434,7 +1403,7 @@
       </w:r>
       <w:r>
         <w:rPr>
-          <w:rStyle w:val="FootnoteReference"/>
+          <w:rStyle w:val="804"/>
         </w:rPr>
         <w:footnoteReference w:id="3"/>
       </w:r>
@@ -1550,14 +1519,14 @@
   <w:footnote w:id="1">
     <w:p>
       <w:pPr>
-        <w:pStyle w:val="FootnoteText"/>
+        <w:pStyle w:val="802"/>
         <w:rPr>
           <w:lang w:val="en-US"/>
         </w:rPr>
       </w:pPr>
       <w:r>
         <w:rPr>
-          <w:rStyle w:val="FootnoteReference"/>
+          <w:rStyle w:val="804"/>
         </w:rPr>
         <w:footnoteRef/>
       </w:r>
@@ -1584,7 +1553,7 @@
     </w:p>
     <w:p>
       <w:pPr>
-        <w:pStyle w:val="FootnoteText"/>
+        <w:pStyle w:val="802"/>
         <w:rPr>
           <w:lang w:val="en-US"/>
         </w:rPr>
@@ -1607,14 +1576,14 @@
   <w:footnote w:id="2">
     <w:p>
       <w:pPr>
-        <w:pStyle w:val="FootnoteText"/>
+        <w:pStyle w:val="802"/>
         <w:rPr>
           <w:lang w:val="en-US"/>
         </w:rPr>
       </w:pPr>
       <w:r>
         <w:rPr>
-          <w:rStyle w:val="FootnoteReference"/>
+          <w:rStyle w:val="804"/>
         </w:rPr>
         <w:footnoteRef/>
       </w:r>
@@ -1633,13 +1602,16 @@
   <w:footnote w:id="3">
     <w:p>
       <w:pPr>
-        <w:pStyle w:val="FootnoteText"/>
+        <w:pStyle w:val="802"/>
       </w:pPr>
       <w:r>
         <w:rPr>
-          <w:rStyle w:val="FootnoteReference"/>
+          <w:rStyle w:val="804"/>
         </w:rPr>
         <w:footnoteRef/>
+      </w:r>
+      <w:r>
+        <w:t xml:space="preserve"> </w:t>
       </w:r>
       <w:hyperlink r:id="rId1">
         <w:r>
@@ -1647,7 +1619,7 @@
             <w:rStyle w:val="801"/>
             <w:u w:val="single"/>
           </w:rPr>
-          <w:t xml:space="preserve"> https://www.google.com/</w:t>
+          <w:t>https://www.google.com/</w:t>
         </w:r>
       </w:hyperlink>
     </w:p>

</xml_diff>

<commit_message>
Fix bugs in bullet list, and Code block detection
</commit_message>
<xml_diff>
--- a/examples/out_document.docx
+++ b/examples/out_document.docx
@@ -782,10 +782,15 @@
     </w:p>
     <w:p>
       <w:pPr>
-        <w:pStyle w:val="907"/>
         <w:rPr>
           <w:lang w:val="en-US"/>
         </w:rPr>
+      </w:pPr>
+      <w:r/>
+    </w:p>
+    <w:p>
+      <w:pPr>
+        <w:pStyle w:val="907"/>
       </w:pPr>
       <w:r/>
     </w:p>
@@ -826,6 +831,9 @@
           <w:lang w:val="en-US"/>
         </w:rPr>
       </w:pPr>
+      <w:r/>
+    </w:p>
+    <w:p>
       <w:r/>
     </w:p>
     <w:p>
@@ -870,10 +878,15 @@
     </w:p>
     <w:p>
       <w:pPr>
-        <w:pStyle w:val="907"/>
         <w:rPr>
           <w:lang w:val="en-US"/>
         </w:rPr>
+      </w:pPr>
+      <w:r/>
+    </w:p>
+    <w:p>
+      <w:pPr>
+        <w:pStyle w:val="907"/>
       </w:pPr>
       <w:r/>
     </w:p>
@@ -959,6 +972,9 @@
           <w:lang w:val="en-US"/>
         </w:rPr>
       </w:pPr>
+      <w:r/>
+    </w:p>
+    <w:p>
       <w:r/>
     </w:p>
     <w:p>

</xml_diff>